<commit_message>
Cambio de juego, Metodo de la ingeneria completo, Especificacion de requerimientos, Explicacion de juego
</commit_message>
<xml_diff>
--- a/doc/Especificacion de Requerimientos.docx
+++ b/doc/Especificacion de Requerimientos.docx
@@ -44,118 +44,373 @@
           <w:b/>
           <w:bCs/>
         </w:rPr>
-        <w:t>RF1: Representación del Edificio en Forma de Grafo</w:t>
-      </w:r>
-    </w:p>
-    <w:p>
-      <w:r>
-        <w:t>El juego requiere una representación del edificio universitario en forma de grafo no dirigido, donde los vértices representan los salones y las aristas simbolizan los pasillos que los conectan. Esta representación es la base para la interacción del profesor con el entorno del juego, permitiendo su movimiento estratégico entre los espacios del edificio.</w:t>
-      </w:r>
-    </w:p>
-    <w:p>
-      <w:pPr>
-        <w:rPr>
-          <w:b/>
-          <w:bCs/>
-        </w:rPr>
-      </w:pPr>
-      <w:r>
-        <w:rPr>
-          <w:b/>
-          <w:bCs/>
-        </w:rPr>
-        <w:t>RF2: Implementación de Algoritmos de Grafos</w:t>
-      </w:r>
-    </w:p>
-    <w:p>
-      <w:pPr>
-        <w:rPr>
-          <w:b/>
-          <w:bCs/>
-        </w:rPr>
-      </w:pPr>
-      <w:r>
-        <w:t>Se necesitan al menos dos algoritmos de grafos (como BFS, Dijkstra, entre otros) para encontrar rutas óptimas que permitan al profesor escapar evitando a los estudiantes presentes en los pasillos. Estos algoritmos son esenciales para calcular las trayectorias más seguras y eficientes, facilitando la estrategia de escape.</w:t>
-      </w:r>
-    </w:p>
-    <w:p>
-      <w:pPr>
-        <w:rPr>
-          <w:b/>
-          <w:bCs/>
-        </w:rPr>
-      </w:pPr>
-      <w:r>
-        <w:rPr>
-          <w:b/>
-          <w:bCs/>
-        </w:rPr>
-        <w:t>RF3: Interfaz Gráfica de Usuario</w:t>
-      </w:r>
-    </w:p>
-    <w:p>
-      <w:r>
-        <w:t>El juego debe presentar una interfaz gráfica de usuario que visualice el edificio, la ubicación del profesor, la presencia de estudiantes y que permita al jugador interactuar con el entorno del juego. Esta interfaz proporcionará una experiencia intuitiva y atractiva, facilitando la inmersión del jugador en el juego.</w:t>
-      </w:r>
-    </w:p>
-    <w:p>
-      <w:pPr>
-        <w:rPr>
-          <w:b/>
-          <w:bCs/>
-        </w:rPr>
-      </w:pPr>
-      <w:r>
-        <w:rPr>
-          <w:b/>
-          <w:bCs/>
-        </w:rPr>
-        <w:t>RF4: Niveles de Dificultad Progresiva</w:t>
-      </w:r>
-    </w:p>
-    <w:p>
-      <w:r>
-        <w:t>Se debe implementar una progresión de niveles con creciente dificultad. Esto implica aumentar gradualmente la cantidad de estudiantes presentes en los pasillos a medida que el profesor avanza a través de los pisos del edificio. Esta característica añade desafíos incrementales y mantiene el interés del jugador a lo largo del juego.</w:t>
-      </w:r>
-    </w:p>
-    <w:p>
-      <w:pPr>
-        <w:rPr>
-          <w:b/>
-          <w:bCs/>
-        </w:rPr>
-      </w:pPr>
-      <w:r>
-        <w:rPr>
-          <w:b/>
-          <w:bCs/>
-        </w:rPr>
-        <w:t>RF5: Mecánicas de Evitación de Estudiantes</w:t>
-      </w:r>
-    </w:p>
-    <w:p>
-      <w:r>
-        <w:t>Se requiere implementar mecánicas que permitan al profesor evadir a los estudiantes presentes en los pasillos. Estas mecánicas desafían al jugador, ofreciendo la toma de decisiones estratégicas y tácticas para la ruta de escape, agregando complejidad y desafío al juego.</w:t>
-      </w:r>
-    </w:p>
-    <w:p>
-      <w:pPr>
-        <w:rPr>
-          <w:b/>
-          <w:bCs/>
-        </w:rPr>
-      </w:pPr>
-      <w:r>
-        <w:rPr>
-          <w:b/>
-          <w:bCs/>
-        </w:rPr>
-        <w:t>RF6: Resolución de Colisiones y Estrategias de Escape</w:t>
-      </w:r>
-    </w:p>
-    <w:p>
-      <w:r>
-        <w:t>La implementación de mecanismos para resolver colisiones cuando el profesor es descubierto por los estudiantes es fundamental. Esto permite al jugador desarrollar estrategias alternativas de escape, agregando complejidad y manteniendo la emoción durante el juego.</w:t>
+        <w:t>RF1: Representación de</w:t>
+      </w:r>
+      <w:r>
+        <w:rPr>
+          <w:b/>
+          <w:bCs/>
+        </w:rPr>
+        <w:t xml:space="preserve"> Galaxia </w:t>
+      </w:r>
+      <w:r>
+        <w:rPr>
+          <w:b/>
+          <w:bCs/>
+        </w:rPr>
+        <w:t>en Forma de Grafo</w:t>
+      </w:r>
+    </w:p>
+    <w:p>
+      <w:pPr>
+        <w:pStyle w:val="Prrafodelista"/>
+        <w:numPr>
+          <w:ilvl w:val="0"/>
+          <w:numId w:val="2"/>
+        </w:numPr>
+      </w:pPr>
+      <w:r>
+        <w:t>La galaxia ficticia debe representarse mediante un grafo dividido en 5 mapas.</w:t>
+      </w:r>
+    </w:p>
+    <w:p>
+      <w:pPr>
+        <w:pStyle w:val="Prrafodelista"/>
+        <w:numPr>
+          <w:ilvl w:val="0"/>
+          <w:numId w:val="2"/>
+        </w:numPr>
+      </w:pPr>
+      <w:r>
+        <w:t>En los primeros 3 mapas, se utilizará un grafo no dirigido; en los últimos 2, un grafo dirigido.</w:t>
+      </w:r>
+    </w:p>
+    <w:p>
+      <w:pPr>
+        <w:pStyle w:val="Prrafodelista"/>
+        <w:numPr>
+          <w:ilvl w:val="0"/>
+          <w:numId w:val="2"/>
+        </w:numPr>
+      </w:pPr>
+      <w:r>
+        <w:t>Los planetas serán los vértices, y las conexiones entre planetas serán las aristas del grafo.</w:t>
+      </w:r>
+    </w:p>
+    <w:p>
+      <w:pPr>
+        <w:pStyle w:val="Prrafodelista"/>
+        <w:numPr>
+          <w:ilvl w:val="0"/>
+          <w:numId w:val="2"/>
+        </w:numPr>
+      </w:pPr>
+      <w:r>
+        <w:t>Se debe mostrar el peso de cada conexión en la interfaz gráfica.</w:t>
+      </w:r>
+    </w:p>
+    <w:p>
+      <w:pPr>
+        <w:rPr>
+          <w:b/>
+          <w:bCs/>
+        </w:rPr>
+      </w:pPr>
+      <w:r>
+        <w:rPr>
+          <w:b/>
+          <w:bCs/>
+        </w:rPr>
+        <w:t>R</w:t>
+      </w:r>
+      <w:r>
+        <w:rPr>
+          <w:b/>
+          <w:bCs/>
+        </w:rPr>
+        <w:t>F</w:t>
+      </w:r>
+      <w:r>
+        <w:rPr>
+          <w:b/>
+          <w:bCs/>
+        </w:rPr>
+        <w:t>2</w:t>
+      </w:r>
+      <w:r>
+        <w:rPr>
+          <w:b/>
+          <w:bCs/>
+        </w:rPr>
+        <w:t xml:space="preserve">: </w:t>
+      </w:r>
+      <w:r>
+        <w:rPr>
+          <w:b/>
+          <w:bCs/>
+        </w:rPr>
+        <w:t xml:space="preserve">Distribución del número total de vértices y aristas </w:t>
+      </w:r>
+    </w:p>
+    <w:p>
+      <w:pPr>
+        <w:pStyle w:val="Prrafodelista"/>
+        <w:numPr>
+          <w:ilvl w:val="0"/>
+          <w:numId w:val="5"/>
+        </w:numPr>
+      </w:pPr>
+      <w:r>
+        <w:t>El juego debe contar con un mínimo de 50 vértices y 50 aristas distribuidos en los 5 mapas.</w:t>
+      </w:r>
+    </w:p>
+    <w:p>
+      <w:pPr>
+        <w:pStyle w:val="Prrafodelista"/>
+        <w:numPr>
+          <w:ilvl w:val="0"/>
+          <w:numId w:val="5"/>
+        </w:numPr>
+      </w:pPr>
+      <w:r>
+        <w:t>Cada mapa debe tener al menos 10 vértices y 10 aristas.</w:t>
+      </w:r>
+    </w:p>
+    <w:p>
+      <w:pPr>
+        <w:pStyle w:val="Prrafodelista"/>
+        <w:numPr>
+          <w:ilvl w:val="0"/>
+          <w:numId w:val="5"/>
+        </w:numPr>
+      </w:pPr>
+      <w:r>
+        <w:t>El número de aristas por mapa aumentará progresivamente para incrementar la complejidad del grafo a medida que se avanza de nive</w:t>
+      </w:r>
+      <w:r>
+        <w:t>l.</w:t>
+      </w:r>
+    </w:p>
+    <w:p>
+      <w:pPr>
+        <w:rPr>
+          <w:b/>
+          <w:bCs/>
+        </w:rPr>
+      </w:pPr>
+      <w:r>
+        <w:rPr>
+          <w:b/>
+          <w:bCs/>
+        </w:rPr>
+        <w:t>RF</w:t>
+      </w:r>
+      <w:r>
+        <w:rPr>
+          <w:b/>
+          <w:bCs/>
+        </w:rPr>
+        <w:t>3</w:t>
+      </w:r>
+      <w:r>
+        <w:rPr>
+          <w:b/>
+          <w:bCs/>
+        </w:rPr>
+        <w:t>: Implementación de Algoritmos de Grafos</w:t>
+      </w:r>
+    </w:p>
+    <w:p>
+      <w:pPr>
+        <w:pStyle w:val="Prrafodelista"/>
+        <w:numPr>
+          <w:ilvl w:val="0"/>
+          <w:numId w:val="4"/>
+        </w:numPr>
+      </w:pPr>
+      <w:r>
+        <w:t>Se deben implementar dos algoritmos de grafos, como Dijkstra, BFS, DFS, u otros.</w:t>
+      </w:r>
+    </w:p>
+    <w:p>
+      <w:pPr>
+        <w:pStyle w:val="Prrafodelista"/>
+        <w:numPr>
+          <w:ilvl w:val="0"/>
+          <w:numId w:val="4"/>
+        </w:numPr>
+      </w:pPr>
+      <w:r>
+        <w:t xml:space="preserve">Estos algoritmos se utilizarán para encontrar el camino </w:t>
+      </w:r>
+      <w:r>
+        <w:t>óptimo</w:t>
+      </w:r>
+      <w:r>
+        <w:t xml:space="preserve"> desde el vértice inicial (donde comienza Goku) hasta el vértice final (que representa un enemigo final de cada mapa).</w:t>
+      </w:r>
+    </w:p>
+    <w:p>
+      <w:pPr>
+        <w:pStyle w:val="Prrafodelista"/>
+        <w:numPr>
+          <w:ilvl w:val="0"/>
+          <w:numId w:val="4"/>
+        </w:numPr>
+      </w:pPr>
+      <w:r>
+        <w:t>En la interfaz gráfica, se incluirán dos botones que permitirán a los jugadores ejecutar estos algoritmos.</w:t>
+      </w:r>
+    </w:p>
+    <w:p>
+      <w:pPr>
+        <w:rPr>
+          <w:b/>
+          <w:bCs/>
+        </w:rPr>
+      </w:pPr>
+      <w:r>
+        <w:rPr>
+          <w:b/>
+          <w:bCs/>
+        </w:rPr>
+        <w:t>RF</w:t>
+      </w:r>
+      <w:r>
+        <w:rPr>
+          <w:b/>
+          <w:bCs/>
+        </w:rPr>
+        <w:t>4</w:t>
+      </w:r>
+      <w:r>
+        <w:rPr>
+          <w:b/>
+          <w:bCs/>
+        </w:rPr>
+        <w:t xml:space="preserve">: </w:t>
+      </w:r>
+      <w:r>
+        <w:rPr>
+          <w:b/>
+          <w:bCs/>
+        </w:rPr>
+        <w:t>Personajes</w:t>
+      </w:r>
+      <w:r>
+        <w:rPr>
+          <w:b/>
+          <w:bCs/>
+        </w:rPr>
+        <w:t xml:space="preserve"> y Jugabilidad </w:t>
+      </w:r>
+    </w:p>
+    <w:p>
+      <w:pPr>
+        <w:pStyle w:val="Prrafodelista"/>
+        <w:numPr>
+          <w:ilvl w:val="0"/>
+          <w:numId w:val="3"/>
+        </w:numPr>
+      </w:pPr>
+      <w:r>
+        <w:t>El personaje principal del juego es Goku.</w:t>
+      </w:r>
+    </w:p>
+    <w:p>
+      <w:pPr>
+        <w:pStyle w:val="Prrafodelista"/>
+        <w:numPr>
+          <w:ilvl w:val="0"/>
+          <w:numId w:val="3"/>
+        </w:numPr>
+      </w:pPr>
+      <w:r>
+        <w:t>Cada mapa consta de 10 vértices: 9 representan planetas y el décimo representa un enemigo final de Dragon Ball Z (por ejemplo: Cell, Bills, Freezer, etc.).</w:t>
+      </w:r>
+    </w:p>
+    <w:p>
+      <w:pPr>
+        <w:pStyle w:val="Prrafodelista"/>
+        <w:numPr>
+          <w:ilvl w:val="0"/>
+          <w:numId w:val="3"/>
+        </w:numPr>
+      </w:pPr>
+      <w:r>
+        <w:t>Al ejecutar un algoritmo para encontrar el camino óptimo, Goku se desplazará</w:t>
+      </w:r>
+      <w:r>
+        <w:t xml:space="preserve"> recorriendo el camino optimo encontrado por las operaciones</w:t>
+      </w:r>
+      <w:r>
+        <w:t xml:space="preserve"> hacia la posición del enemigo final,</w:t>
+      </w:r>
+      <w:r>
+        <w:t xml:space="preserve"> </w:t>
+      </w:r>
+      <w:r>
+        <w:rPr>
+          <w:u w:val="single"/>
+        </w:rPr>
+        <w:t>r</w:t>
+      </w:r>
+      <w:r>
+        <w:rPr>
+          <w:u w:val="single"/>
+        </w:rPr>
+        <w:t>cambiando</w:t>
+      </w:r>
+      <w:r>
+        <w:t xml:space="preserve"> al siguiente mapa al llegar.</w:t>
+      </w:r>
+    </w:p>
+    <w:p>
+      <w:pPr>
+        <w:rPr>
+          <w:b/>
+          <w:bCs/>
+        </w:rPr>
+      </w:pPr>
+      <w:r>
+        <w:rPr>
+          <w:b/>
+          <w:bCs/>
+        </w:rPr>
+        <w:t>R</w:t>
+      </w:r>
+      <w:r>
+        <w:rPr>
+          <w:b/>
+          <w:bCs/>
+        </w:rPr>
+        <w:t>5</w:t>
+      </w:r>
+      <w:r>
+        <w:rPr>
+          <w:b/>
+          <w:bCs/>
+        </w:rPr>
+        <w:t xml:space="preserve">: </w:t>
+      </w:r>
+      <w:r>
+        <w:rPr>
+          <w:b/>
+          <w:bCs/>
+        </w:rPr>
+        <w:t>Pantalla final</w:t>
+      </w:r>
+    </w:p>
+    <w:p>
+      <w:pPr>
+        <w:pStyle w:val="Prrafodelista"/>
+        <w:numPr>
+          <w:ilvl w:val="0"/>
+          <w:numId w:val="6"/>
+        </w:numPr>
+      </w:pPr>
+      <w:r>
+        <w:t>Cuando goku llegue al mapa 5 (final) y le gane la batalla a su enemigo, se debera mostrar una pantalla que indique que el juego ha finalizado.</w:t>
       </w:r>
     </w:p>
     <w:sectPr>
@@ -166,6 +421,743 @@
     </w:sectPr>
   </w:body>
 </w:document>
+</file>
+
+<file path=word/numbering.xml><?xml version="1.0" encoding="utf-8"?>
+<w:numbering xmlns:wpc="http://schemas.microsoft.com/office/word/2010/wordprocessingCanvas" xmlns:cx="http://schemas.microsoft.com/office/drawing/2014/chartex" xmlns:cx1="http://schemas.microsoft.com/office/drawing/2015/9/8/chartex" xmlns:cx2="http://schemas.microsoft.com/office/drawing/2015/10/21/chartex" xmlns:cx3="http://schemas.microsoft.com/office/drawing/2016/5/9/chartex" xmlns:cx4="http://schemas.microsoft.com/office/drawing/2016/5/10/chartex" xmlns:cx5="http://schemas.microsoft.com/office/drawing/2016/5/11/chartex" xmlns:cx6="http://schemas.microsoft.com/office/drawing/2016/5/12/chartex" xmlns:cx7="http://schemas.microsoft.com/office/drawing/2016/5/13/chartex" xmlns:cx8="http://schemas.microsoft.com/office/drawing/2016/5/14/chartex" xmlns:mc="http://schemas.openxmlformats.org/markup-compatibility/2006" xmlns:aink="http://schemas.microsoft.com/office/drawing/2016/ink" xmlns:am3d="http://schemas.microsoft.com/office/drawing/2017/model3d" xmlns:o="urn:schemas-microsoft-com:office:office" xmlns:oel="http://schemas.microsoft.com/office/2019/extlst" xmlns:r="http://schemas.openxmlformats.org/officeDocument/2006/relationships" xmlns:m="http://schemas.openxmlformats.org/officeDocument/2006/math" xmlns:v="urn:schemas-microsoft-com:vml" xmlns:wp14="http://schemas.microsoft.com/office/word/2010/wordprocessingDrawing" xmlns:wp="http://schemas.openxmlformats.org/drawingml/2006/wordprocessingDrawing" xmlns:w10="urn:schemas-microsoft-com:office:word" xmlns:w="http://schemas.openxmlformats.org/wordprocessingml/2006/main" xmlns:w14="http://schemas.microsoft.com/office/word/2010/wordml" xmlns:w15="http://schemas.microsoft.com/office/word/2012/wordml" xmlns:w16cex="http://schemas.microsoft.com/office/word/2018/wordml/cex" xmlns:w16cid="http://schemas.microsoft.com/office/word/2016/wordml/cid" xmlns:w16="http://schemas.microsoft.com/office/word/2018/wordml" xmlns:w16sdtdh="http://schemas.microsoft.com/office/word/2020/wordml/sdtdatahash" xmlns:w16se="http://schemas.microsoft.com/office/word/2015/wordml/symex" xmlns:wpg="http://schemas.microsoft.com/office/word/2010/wordprocessingGroup" xmlns:wpi="http://schemas.microsoft.com/office/word/2010/wordprocessingInk" xmlns:wne="http://schemas.microsoft.com/office/word/2006/wordml" xmlns:wps="http://schemas.microsoft.com/office/word/2010/wordprocessingShape" mc:Ignorable="w14 w15 w16se w16cid w16 w16cex w16sdtdh wp14">
+  <w:abstractNum w:abstractNumId="0" w15:restartNumberingAfterBreak="0">
+    <w:nsid w:val="12E351F9"/>
+    <w:multiLevelType w:val="hybridMultilevel"/>
+    <w:tmpl w:val="FFF03FD4"/>
+    <w:lvl w:ilvl="0" w:tplc="240A0001">
+      <w:start w:val="1"/>
+      <w:numFmt w:val="bullet"/>
+      <w:lvlText w:val=""/>
+      <w:lvlJc w:val="left"/>
+      <w:pPr>
+        <w:ind w:left="720" w:hanging="360"/>
+      </w:pPr>
+      <w:rPr>
+        <w:rFonts w:ascii="Symbol" w:hAnsi="Symbol" w:hint="default"/>
+      </w:rPr>
+    </w:lvl>
+    <w:lvl w:ilvl="1" w:tplc="240A0003" w:tentative="1">
+      <w:start w:val="1"/>
+      <w:numFmt w:val="bullet"/>
+      <w:lvlText w:val="o"/>
+      <w:lvlJc w:val="left"/>
+      <w:pPr>
+        <w:ind w:left="1440" w:hanging="360"/>
+      </w:pPr>
+      <w:rPr>
+        <w:rFonts w:ascii="Courier New" w:hAnsi="Courier New" w:cs="Courier New" w:hint="default"/>
+      </w:rPr>
+    </w:lvl>
+    <w:lvl w:ilvl="2" w:tplc="240A0005" w:tentative="1">
+      <w:start w:val="1"/>
+      <w:numFmt w:val="bullet"/>
+      <w:lvlText w:val=""/>
+      <w:lvlJc w:val="left"/>
+      <w:pPr>
+        <w:ind w:left="2160" w:hanging="360"/>
+      </w:pPr>
+      <w:rPr>
+        <w:rFonts w:ascii="Wingdings" w:hAnsi="Wingdings" w:hint="default"/>
+      </w:rPr>
+    </w:lvl>
+    <w:lvl w:ilvl="3" w:tplc="240A0001" w:tentative="1">
+      <w:start w:val="1"/>
+      <w:numFmt w:val="bullet"/>
+      <w:lvlText w:val=""/>
+      <w:lvlJc w:val="left"/>
+      <w:pPr>
+        <w:ind w:left="2880" w:hanging="360"/>
+      </w:pPr>
+      <w:rPr>
+        <w:rFonts w:ascii="Symbol" w:hAnsi="Symbol" w:hint="default"/>
+      </w:rPr>
+    </w:lvl>
+    <w:lvl w:ilvl="4" w:tplc="240A0003" w:tentative="1">
+      <w:start w:val="1"/>
+      <w:numFmt w:val="bullet"/>
+      <w:lvlText w:val="o"/>
+      <w:lvlJc w:val="left"/>
+      <w:pPr>
+        <w:ind w:left="3600" w:hanging="360"/>
+      </w:pPr>
+      <w:rPr>
+        <w:rFonts w:ascii="Courier New" w:hAnsi="Courier New" w:cs="Courier New" w:hint="default"/>
+      </w:rPr>
+    </w:lvl>
+    <w:lvl w:ilvl="5" w:tplc="240A0005" w:tentative="1">
+      <w:start w:val="1"/>
+      <w:numFmt w:val="bullet"/>
+      <w:lvlText w:val=""/>
+      <w:lvlJc w:val="left"/>
+      <w:pPr>
+        <w:ind w:left="4320" w:hanging="360"/>
+      </w:pPr>
+      <w:rPr>
+        <w:rFonts w:ascii="Wingdings" w:hAnsi="Wingdings" w:hint="default"/>
+      </w:rPr>
+    </w:lvl>
+    <w:lvl w:ilvl="6" w:tplc="240A0001" w:tentative="1">
+      <w:start w:val="1"/>
+      <w:numFmt w:val="bullet"/>
+      <w:lvlText w:val=""/>
+      <w:lvlJc w:val="left"/>
+      <w:pPr>
+        <w:ind w:left="5040" w:hanging="360"/>
+      </w:pPr>
+      <w:rPr>
+        <w:rFonts w:ascii="Symbol" w:hAnsi="Symbol" w:hint="default"/>
+      </w:rPr>
+    </w:lvl>
+    <w:lvl w:ilvl="7" w:tplc="240A0003" w:tentative="1">
+      <w:start w:val="1"/>
+      <w:numFmt w:val="bullet"/>
+      <w:lvlText w:val="o"/>
+      <w:lvlJc w:val="left"/>
+      <w:pPr>
+        <w:ind w:left="5760" w:hanging="360"/>
+      </w:pPr>
+      <w:rPr>
+        <w:rFonts w:ascii="Courier New" w:hAnsi="Courier New" w:cs="Courier New" w:hint="default"/>
+      </w:rPr>
+    </w:lvl>
+    <w:lvl w:ilvl="8" w:tplc="240A0005" w:tentative="1">
+      <w:start w:val="1"/>
+      <w:numFmt w:val="bullet"/>
+      <w:lvlText w:val=""/>
+      <w:lvlJc w:val="left"/>
+      <w:pPr>
+        <w:ind w:left="6480" w:hanging="360"/>
+      </w:pPr>
+      <w:rPr>
+        <w:rFonts w:ascii="Wingdings" w:hAnsi="Wingdings" w:hint="default"/>
+      </w:rPr>
+    </w:lvl>
+  </w:abstractNum>
+  <w:abstractNum w:abstractNumId="1" w15:restartNumberingAfterBreak="0">
+    <w:nsid w:val="1BE12D3F"/>
+    <w:multiLevelType w:val="multilevel"/>
+    <w:tmpl w:val="26EECF2E"/>
+    <w:lvl w:ilvl="0">
+      <w:start w:val="1"/>
+      <w:numFmt w:val="bullet"/>
+      <w:lvlText w:val=""/>
+      <w:lvlJc w:val="left"/>
+      <w:pPr>
+        <w:tabs>
+          <w:tab w:val="num" w:pos="720"/>
+        </w:tabs>
+        <w:ind w:left="720" w:hanging="360"/>
+      </w:pPr>
+      <w:rPr>
+        <w:rFonts w:ascii="Symbol" w:hAnsi="Symbol" w:hint="default"/>
+        <w:sz w:val="20"/>
+      </w:rPr>
+    </w:lvl>
+    <w:lvl w:ilvl="1" w:tentative="1">
+      <w:start w:val="1"/>
+      <w:numFmt w:val="bullet"/>
+      <w:lvlText w:val=""/>
+      <w:lvlJc w:val="left"/>
+      <w:pPr>
+        <w:tabs>
+          <w:tab w:val="num" w:pos="1440"/>
+        </w:tabs>
+        <w:ind w:left="1440" w:hanging="360"/>
+      </w:pPr>
+      <w:rPr>
+        <w:rFonts w:ascii="Symbol" w:hAnsi="Symbol" w:hint="default"/>
+        <w:sz w:val="20"/>
+      </w:rPr>
+    </w:lvl>
+    <w:lvl w:ilvl="2" w:tentative="1">
+      <w:start w:val="1"/>
+      <w:numFmt w:val="bullet"/>
+      <w:lvlText w:val=""/>
+      <w:lvlJc w:val="left"/>
+      <w:pPr>
+        <w:tabs>
+          <w:tab w:val="num" w:pos="2160"/>
+        </w:tabs>
+        <w:ind w:left="2160" w:hanging="360"/>
+      </w:pPr>
+      <w:rPr>
+        <w:rFonts w:ascii="Symbol" w:hAnsi="Symbol" w:hint="default"/>
+        <w:sz w:val="20"/>
+      </w:rPr>
+    </w:lvl>
+    <w:lvl w:ilvl="3" w:tentative="1">
+      <w:start w:val="1"/>
+      <w:numFmt w:val="bullet"/>
+      <w:lvlText w:val=""/>
+      <w:lvlJc w:val="left"/>
+      <w:pPr>
+        <w:tabs>
+          <w:tab w:val="num" w:pos="2880"/>
+        </w:tabs>
+        <w:ind w:left="2880" w:hanging="360"/>
+      </w:pPr>
+      <w:rPr>
+        <w:rFonts w:ascii="Symbol" w:hAnsi="Symbol" w:hint="default"/>
+        <w:sz w:val="20"/>
+      </w:rPr>
+    </w:lvl>
+    <w:lvl w:ilvl="4" w:tentative="1">
+      <w:start w:val="1"/>
+      <w:numFmt w:val="bullet"/>
+      <w:lvlText w:val=""/>
+      <w:lvlJc w:val="left"/>
+      <w:pPr>
+        <w:tabs>
+          <w:tab w:val="num" w:pos="3600"/>
+        </w:tabs>
+        <w:ind w:left="3600" w:hanging="360"/>
+      </w:pPr>
+      <w:rPr>
+        <w:rFonts w:ascii="Symbol" w:hAnsi="Symbol" w:hint="default"/>
+        <w:sz w:val="20"/>
+      </w:rPr>
+    </w:lvl>
+    <w:lvl w:ilvl="5" w:tentative="1">
+      <w:start w:val="1"/>
+      <w:numFmt w:val="bullet"/>
+      <w:lvlText w:val=""/>
+      <w:lvlJc w:val="left"/>
+      <w:pPr>
+        <w:tabs>
+          <w:tab w:val="num" w:pos="4320"/>
+        </w:tabs>
+        <w:ind w:left="4320" w:hanging="360"/>
+      </w:pPr>
+      <w:rPr>
+        <w:rFonts w:ascii="Symbol" w:hAnsi="Symbol" w:hint="default"/>
+        <w:sz w:val="20"/>
+      </w:rPr>
+    </w:lvl>
+    <w:lvl w:ilvl="6" w:tentative="1">
+      <w:start w:val="1"/>
+      <w:numFmt w:val="bullet"/>
+      <w:lvlText w:val=""/>
+      <w:lvlJc w:val="left"/>
+      <w:pPr>
+        <w:tabs>
+          <w:tab w:val="num" w:pos="5040"/>
+        </w:tabs>
+        <w:ind w:left="5040" w:hanging="360"/>
+      </w:pPr>
+      <w:rPr>
+        <w:rFonts w:ascii="Symbol" w:hAnsi="Symbol" w:hint="default"/>
+        <w:sz w:val="20"/>
+      </w:rPr>
+    </w:lvl>
+    <w:lvl w:ilvl="7" w:tentative="1">
+      <w:start w:val="1"/>
+      <w:numFmt w:val="bullet"/>
+      <w:lvlText w:val=""/>
+      <w:lvlJc w:val="left"/>
+      <w:pPr>
+        <w:tabs>
+          <w:tab w:val="num" w:pos="5760"/>
+        </w:tabs>
+        <w:ind w:left="5760" w:hanging="360"/>
+      </w:pPr>
+      <w:rPr>
+        <w:rFonts w:ascii="Symbol" w:hAnsi="Symbol" w:hint="default"/>
+        <w:sz w:val="20"/>
+      </w:rPr>
+    </w:lvl>
+    <w:lvl w:ilvl="8" w:tentative="1">
+      <w:start w:val="1"/>
+      <w:numFmt w:val="bullet"/>
+      <w:lvlText w:val=""/>
+      <w:lvlJc w:val="left"/>
+      <w:pPr>
+        <w:tabs>
+          <w:tab w:val="num" w:pos="6480"/>
+        </w:tabs>
+        <w:ind w:left="6480" w:hanging="360"/>
+      </w:pPr>
+      <w:rPr>
+        <w:rFonts w:ascii="Symbol" w:hAnsi="Symbol" w:hint="default"/>
+        <w:sz w:val="20"/>
+      </w:rPr>
+    </w:lvl>
+  </w:abstractNum>
+  <w:abstractNum w:abstractNumId="2" w15:restartNumberingAfterBreak="0">
+    <w:nsid w:val="1F1F1ADB"/>
+    <w:multiLevelType w:val="hybridMultilevel"/>
+    <w:tmpl w:val="F830EFBA"/>
+    <w:lvl w:ilvl="0" w:tplc="240A0001">
+      <w:start w:val="1"/>
+      <w:numFmt w:val="bullet"/>
+      <w:lvlText w:val=""/>
+      <w:lvlJc w:val="left"/>
+      <w:pPr>
+        <w:ind w:left="720" w:hanging="360"/>
+      </w:pPr>
+      <w:rPr>
+        <w:rFonts w:ascii="Symbol" w:hAnsi="Symbol" w:hint="default"/>
+      </w:rPr>
+    </w:lvl>
+    <w:lvl w:ilvl="1" w:tplc="240A0003" w:tentative="1">
+      <w:start w:val="1"/>
+      <w:numFmt w:val="bullet"/>
+      <w:lvlText w:val="o"/>
+      <w:lvlJc w:val="left"/>
+      <w:pPr>
+        <w:ind w:left="1440" w:hanging="360"/>
+      </w:pPr>
+      <w:rPr>
+        <w:rFonts w:ascii="Courier New" w:hAnsi="Courier New" w:cs="Courier New" w:hint="default"/>
+      </w:rPr>
+    </w:lvl>
+    <w:lvl w:ilvl="2" w:tplc="240A0005" w:tentative="1">
+      <w:start w:val="1"/>
+      <w:numFmt w:val="bullet"/>
+      <w:lvlText w:val=""/>
+      <w:lvlJc w:val="left"/>
+      <w:pPr>
+        <w:ind w:left="2160" w:hanging="360"/>
+      </w:pPr>
+      <w:rPr>
+        <w:rFonts w:ascii="Wingdings" w:hAnsi="Wingdings" w:hint="default"/>
+      </w:rPr>
+    </w:lvl>
+    <w:lvl w:ilvl="3" w:tplc="240A0001" w:tentative="1">
+      <w:start w:val="1"/>
+      <w:numFmt w:val="bullet"/>
+      <w:lvlText w:val=""/>
+      <w:lvlJc w:val="left"/>
+      <w:pPr>
+        <w:ind w:left="2880" w:hanging="360"/>
+      </w:pPr>
+      <w:rPr>
+        <w:rFonts w:ascii="Symbol" w:hAnsi="Symbol" w:hint="default"/>
+      </w:rPr>
+    </w:lvl>
+    <w:lvl w:ilvl="4" w:tplc="240A0003" w:tentative="1">
+      <w:start w:val="1"/>
+      <w:numFmt w:val="bullet"/>
+      <w:lvlText w:val="o"/>
+      <w:lvlJc w:val="left"/>
+      <w:pPr>
+        <w:ind w:left="3600" w:hanging="360"/>
+      </w:pPr>
+      <w:rPr>
+        <w:rFonts w:ascii="Courier New" w:hAnsi="Courier New" w:cs="Courier New" w:hint="default"/>
+      </w:rPr>
+    </w:lvl>
+    <w:lvl w:ilvl="5" w:tplc="240A0005" w:tentative="1">
+      <w:start w:val="1"/>
+      <w:numFmt w:val="bullet"/>
+      <w:lvlText w:val=""/>
+      <w:lvlJc w:val="left"/>
+      <w:pPr>
+        <w:ind w:left="4320" w:hanging="360"/>
+      </w:pPr>
+      <w:rPr>
+        <w:rFonts w:ascii="Wingdings" w:hAnsi="Wingdings" w:hint="default"/>
+      </w:rPr>
+    </w:lvl>
+    <w:lvl w:ilvl="6" w:tplc="240A0001" w:tentative="1">
+      <w:start w:val="1"/>
+      <w:numFmt w:val="bullet"/>
+      <w:lvlText w:val=""/>
+      <w:lvlJc w:val="left"/>
+      <w:pPr>
+        <w:ind w:left="5040" w:hanging="360"/>
+      </w:pPr>
+      <w:rPr>
+        <w:rFonts w:ascii="Symbol" w:hAnsi="Symbol" w:hint="default"/>
+      </w:rPr>
+    </w:lvl>
+    <w:lvl w:ilvl="7" w:tplc="240A0003" w:tentative="1">
+      <w:start w:val="1"/>
+      <w:numFmt w:val="bullet"/>
+      <w:lvlText w:val="o"/>
+      <w:lvlJc w:val="left"/>
+      <w:pPr>
+        <w:ind w:left="5760" w:hanging="360"/>
+      </w:pPr>
+      <w:rPr>
+        <w:rFonts w:ascii="Courier New" w:hAnsi="Courier New" w:cs="Courier New" w:hint="default"/>
+      </w:rPr>
+    </w:lvl>
+    <w:lvl w:ilvl="8" w:tplc="240A0005" w:tentative="1">
+      <w:start w:val="1"/>
+      <w:numFmt w:val="bullet"/>
+      <w:lvlText w:val=""/>
+      <w:lvlJc w:val="left"/>
+      <w:pPr>
+        <w:ind w:left="6480" w:hanging="360"/>
+      </w:pPr>
+      <w:rPr>
+        <w:rFonts w:ascii="Wingdings" w:hAnsi="Wingdings" w:hint="default"/>
+      </w:rPr>
+    </w:lvl>
+  </w:abstractNum>
+  <w:abstractNum w:abstractNumId="3" w15:restartNumberingAfterBreak="0">
+    <w:nsid w:val="5FD24658"/>
+    <w:multiLevelType w:val="hybridMultilevel"/>
+    <w:tmpl w:val="DD76A604"/>
+    <w:lvl w:ilvl="0" w:tplc="240A0001">
+      <w:start w:val="1"/>
+      <w:numFmt w:val="bullet"/>
+      <w:lvlText w:val=""/>
+      <w:lvlJc w:val="left"/>
+      <w:pPr>
+        <w:ind w:left="720" w:hanging="360"/>
+      </w:pPr>
+      <w:rPr>
+        <w:rFonts w:ascii="Symbol" w:hAnsi="Symbol" w:hint="default"/>
+      </w:rPr>
+    </w:lvl>
+    <w:lvl w:ilvl="1" w:tplc="240A0003" w:tentative="1">
+      <w:start w:val="1"/>
+      <w:numFmt w:val="bullet"/>
+      <w:lvlText w:val="o"/>
+      <w:lvlJc w:val="left"/>
+      <w:pPr>
+        <w:ind w:left="1440" w:hanging="360"/>
+      </w:pPr>
+      <w:rPr>
+        <w:rFonts w:ascii="Courier New" w:hAnsi="Courier New" w:cs="Courier New" w:hint="default"/>
+      </w:rPr>
+    </w:lvl>
+    <w:lvl w:ilvl="2" w:tplc="240A0005" w:tentative="1">
+      <w:start w:val="1"/>
+      <w:numFmt w:val="bullet"/>
+      <w:lvlText w:val=""/>
+      <w:lvlJc w:val="left"/>
+      <w:pPr>
+        <w:ind w:left="2160" w:hanging="360"/>
+      </w:pPr>
+      <w:rPr>
+        <w:rFonts w:ascii="Wingdings" w:hAnsi="Wingdings" w:hint="default"/>
+      </w:rPr>
+    </w:lvl>
+    <w:lvl w:ilvl="3" w:tplc="240A0001" w:tentative="1">
+      <w:start w:val="1"/>
+      <w:numFmt w:val="bullet"/>
+      <w:lvlText w:val=""/>
+      <w:lvlJc w:val="left"/>
+      <w:pPr>
+        <w:ind w:left="2880" w:hanging="360"/>
+      </w:pPr>
+      <w:rPr>
+        <w:rFonts w:ascii="Symbol" w:hAnsi="Symbol" w:hint="default"/>
+      </w:rPr>
+    </w:lvl>
+    <w:lvl w:ilvl="4" w:tplc="240A0003" w:tentative="1">
+      <w:start w:val="1"/>
+      <w:numFmt w:val="bullet"/>
+      <w:lvlText w:val="o"/>
+      <w:lvlJc w:val="left"/>
+      <w:pPr>
+        <w:ind w:left="3600" w:hanging="360"/>
+      </w:pPr>
+      <w:rPr>
+        <w:rFonts w:ascii="Courier New" w:hAnsi="Courier New" w:cs="Courier New" w:hint="default"/>
+      </w:rPr>
+    </w:lvl>
+    <w:lvl w:ilvl="5" w:tplc="240A0005" w:tentative="1">
+      <w:start w:val="1"/>
+      <w:numFmt w:val="bullet"/>
+      <w:lvlText w:val=""/>
+      <w:lvlJc w:val="left"/>
+      <w:pPr>
+        <w:ind w:left="4320" w:hanging="360"/>
+      </w:pPr>
+      <w:rPr>
+        <w:rFonts w:ascii="Wingdings" w:hAnsi="Wingdings" w:hint="default"/>
+      </w:rPr>
+    </w:lvl>
+    <w:lvl w:ilvl="6" w:tplc="240A0001" w:tentative="1">
+      <w:start w:val="1"/>
+      <w:numFmt w:val="bullet"/>
+      <w:lvlText w:val=""/>
+      <w:lvlJc w:val="left"/>
+      <w:pPr>
+        <w:ind w:left="5040" w:hanging="360"/>
+      </w:pPr>
+      <w:rPr>
+        <w:rFonts w:ascii="Symbol" w:hAnsi="Symbol" w:hint="default"/>
+      </w:rPr>
+    </w:lvl>
+    <w:lvl w:ilvl="7" w:tplc="240A0003" w:tentative="1">
+      <w:start w:val="1"/>
+      <w:numFmt w:val="bullet"/>
+      <w:lvlText w:val="o"/>
+      <w:lvlJc w:val="left"/>
+      <w:pPr>
+        <w:ind w:left="5760" w:hanging="360"/>
+      </w:pPr>
+      <w:rPr>
+        <w:rFonts w:ascii="Courier New" w:hAnsi="Courier New" w:cs="Courier New" w:hint="default"/>
+      </w:rPr>
+    </w:lvl>
+    <w:lvl w:ilvl="8" w:tplc="240A0005" w:tentative="1">
+      <w:start w:val="1"/>
+      <w:numFmt w:val="bullet"/>
+      <w:lvlText w:val=""/>
+      <w:lvlJc w:val="left"/>
+      <w:pPr>
+        <w:ind w:left="6480" w:hanging="360"/>
+      </w:pPr>
+      <w:rPr>
+        <w:rFonts w:ascii="Wingdings" w:hAnsi="Wingdings" w:hint="default"/>
+      </w:rPr>
+    </w:lvl>
+  </w:abstractNum>
+  <w:abstractNum w:abstractNumId="4" w15:restartNumberingAfterBreak="0">
+    <w:nsid w:val="62941DF8"/>
+    <w:multiLevelType w:val="hybridMultilevel"/>
+    <w:tmpl w:val="D1B232AE"/>
+    <w:lvl w:ilvl="0" w:tplc="240A0001">
+      <w:start w:val="1"/>
+      <w:numFmt w:val="bullet"/>
+      <w:lvlText w:val=""/>
+      <w:lvlJc w:val="left"/>
+      <w:pPr>
+        <w:ind w:left="720" w:hanging="360"/>
+      </w:pPr>
+      <w:rPr>
+        <w:rFonts w:ascii="Symbol" w:hAnsi="Symbol" w:hint="default"/>
+      </w:rPr>
+    </w:lvl>
+    <w:lvl w:ilvl="1" w:tplc="240A0003" w:tentative="1">
+      <w:start w:val="1"/>
+      <w:numFmt w:val="bullet"/>
+      <w:lvlText w:val="o"/>
+      <w:lvlJc w:val="left"/>
+      <w:pPr>
+        <w:ind w:left="1440" w:hanging="360"/>
+      </w:pPr>
+      <w:rPr>
+        <w:rFonts w:ascii="Courier New" w:hAnsi="Courier New" w:cs="Courier New" w:hint="default"/>
+      </w:rPr>
+    </w:lvl>
+    <w:lvl w:ilvl="2" w:tplc="240A0005" w:tentative="1">
+      <w:start w:val="1"/>
+      <w:numFmt w:val="bullet"/>
+      <w:lvlText w:val=""/>
+      <w:lvlJc w:val="left"/>
+      <w:pPr>
+        <w:ind w:left="2160" w:hanging="360"/>
+      </w:pPr>
+      <w:rPr>
+        <w:rFonts w:ascii="Wingdings" w:hAnsi="Wingdings" w:hint="default"/>
+      </w:rPr>
+    </w:lvl>
+    <w:lvl w:ilvl="3" w:tplc="240A0001" w:tentative="1">
+      <w:start w:val="1"/>
+      <w:numFmt w:val="bullet"/>
+      <w:lvlText w:val=""/>
+      <w:lvlJc w:val="left"/>
+      <w:pPr>
+        <w:ind w:left="2880" w:hanging="360"/>
+      </w:pPr>
+      <w:rPr>
+        <w:rFonts w:ascii="Symbol" w:hAnsi="Symbol" w:hint="default"/>
+      </w:rPr>
+    </w:lvl>
+    <w:lvl w:ilvl="4" w:tplc="240A0003" w:tentative="1">
+      <w:start w:val="1"/>
+      <w:numFmt w:val="bullet"/>
+      <w:lvlText w:val="o"/>
+      <w:lvlJc w:val="left"/>
+      <w:pPr>
+        <w:ind w:left="3600" w:hanging="360"/>
+      </w:pPr>
+      <w:rPr>
+        <w:rFonts w:ascii="Courier New" w:hAnsi="Courier New" w:cs="Courier New" w:hint="default"/>
+      </w:rPr>
+    </w:lvl>
+    <w:lvl w:ilvl="5" w:tplc="240A0005" w:tentative="1">
+      <w:start w:val="1"/>
+      <w:numFmt w:val="bullet"/>
+      <w:lvlText w:val=""/>
+      <w:lvlJc w:val="left"/>
+      <w:pPr>
+        <w:ind w:left="4320" w:hanging="360"/>
+      </w:pPr>
+      <w:rPr>
+        <w:rFonts w:ascii="Wingdings" w:hAnsi="Wingdings" w:hint="default"/>
+      </w:rPr>
+    </w:lvl>
+    <w:lvl w:ilvl="6" w:tplc="240A0001" w:tentative="1">
+      <w:start w:val="1"/>
+      <w:numFmt w:val="bullet"/>
+      <w:lvlText w:val=""/>
+      <w:lvlJc w:val="left"/>
+      <w:pPr>
+        <w:ind w:left="5040" w:hanging="360"/>
+      </w:pPr>
+      <w:rPr>
+        <w:rFonts w:ascii="Symbol" w:hAnsi="Symbol" w:hint="default"/>
+      </w:rPr>
+    </w:lvl>
+    <w:lvl w:ilvl="7" w:tplc="240A0003" w:tentative="1">
+      <w:start w:val="1"/>
+      <w:numFmt w:val="bullet"/>
+      <w:lvlText w:val="o"/>
+      <w:lvlJc w:val="left"/>
+      <w:pPr>
+        <w:ind w:left="5760" w:hanging="360"/>
+      </w:pPr>
+      <w:rPr>
+        <w:rFonts w:ascii="Courier New" w:hAnsi="Courier New" w:cs="Courier New" w:hint="default"/>
+      </w:rPr>
+    </w:lvl>
+    <w:lvl w:ilvl="8" w:tplc="240A0005" w:tentative="1">
+      <w:start w:val="1"/>
+      <w:numFmt w:val="bullet"/>
+      <w:lvlText w:val=""/>
+      <w:lvlJc w:val="left"/>
+      <w:pPr>
+        <w:ind w:left="6480" w:hanging="360"/>
+      </w:pPr>
+      <w:rPr>
+        <w:rFonts w:ascii="Wingdings" w:hAnsi="Wingdings" w:hint="default"/>
+      </w:rPr>
+    </w:lvl>
+  </w:abstractNum>
+  <w:abstractNum w:abstractNumId="5" w15:restartNumberingAfterBreak="0">
+    <w:nsid w:val="78674851"/>
+    <w:multiLevelType w:val="hybridMultilevel"/>
+    <w:tmpl w:val="1284CB88"/>
+    <w:lvl w:ilvl="0" w:tplc="240A0001">
+      <w:start w:val="1"/>
+      <w:numFmt w:val="bullet"/>
+      <w:lvlText w:val=""/>
+      <w:lvlJc w:val="left"/>
+      <w:pPr>
+        <w:ind w:left="720" w:hanging="360"/>
+      </w:pPr>
+      <w:rPr>
+        <w:rFonts w:ascii="Symbol" w:hAnsi="Symbol" w:hint="default"/>
+      </w:rPr>
+    </w:lvl>
+    <w:lvl w:ilvl="1" w:tplc="240A0003" w:tentative="1">
+      <w:start w:val="1"/>
+      <w:numFmt w:val="bullet"/>
+      <w:lvlText w:val="o"/>
+      <w:lvlJc w:val="left"/>
+      <w:pPr>
+        <w:ind w:left="1440" w:hanging="360"/>
+      </w:pPr>
+      <w:rPr>
+        <w:rFonts w:ascii="Courier New" w:hAnsi="Courier New" w:cs="Courier New" w:hint="default"/>
+      </w:rPr>
+    </w:lvl>
+    <w:lvl w:ilvl="2" w:tplc="240A0005" w:tentative="1">
+      <w:start w:val="1"/>
+      <w:numFmt w:val="bullet"/>
+      <w:lvlText w:val=""/>
+      <w:lvlJc w:val="left"/>
+      <w:pPr>
+        <w:ind w:left="2160" w:hanging="360"/>
+      </w:pPr>
+      <w:rPr>
+        <w:rFonts w:ascii="Wingdings" w:hAnsi="Wingdings" w:hint="default"/>
+      </w:rPr>
+    </w:lvl>
+    <w:lvl w:ilvl="3" w:tplc="240A0001" w:tentative="1">
+      <w:start w:val="1"/>
+      <w:numFmt w:val="bullet"/>
+      <w:lvlText w:val=""/>
+      <w:lvlJc w:val="left"/>
+      <w:pPr>
+        <w:ind w:left="2880" w:hanging="360"/>
+      </w:pPr>
+      <w:rPr>
+        <w:rFonts w:ascii="Symbol" w:hAnsi="Symbol" w:hint="default"/>
+      </w:rPr>
+    </w:lvl>
+    <w:lvl w:ilvl="4" w:tplc="240A0003" w:tentative="1">
+      <w:start w:val="1"/>
+      <w:numFmt w:val="bullet"/>
+      <w:lvlText w:val="o"/>
+      <w:lvlJc w:val="left"/>
+      <w:pPr>
+        <w:ind w:left="3600" w:hanging="360"/>
+      </w:pPr>
+      <w:rPr>
+        <w:rFonts w:ascii="Courier New" w:hAnsi="Courier New" w:cs="Courier New" w:hint="default"/>
+      </w:rPr>
+    </w:lvl>
+    <w:lvl w:ilvl="5" w:tplc="240A0005" w:tentative="1">
+      <w:start w:val="1"/>
+      <w:numFmt w:val="bullet"/>
+      <w:lvlText w:val=""/>
+      <w:lvlJc w:val="left"/>
+      <w:pPr>
+        <w:ind w:left="4320" w:hanging="360"/>
+      </w:pPr>
+      <w:rPr>
+        <w:rFonts w:ascii="Wingdings" w:hAnsi="Wingdings" w:hint="default"/>
+      </w:rPr>
+    </w:lvl>
+    <w:lvl w:ilvl="6" w:tplc="240A0001" w:tentative="1">
+      <w:start w:val="1"/>
+      <w:numFmt w:val="bullet"/>
+      <w:lvlText w:val=""/>
+      <w:lvlJc w:val="left"/>
+      <w:pPr>
+        <w:ind w:left="5040" w:hanging="360"/>
+      </w:pPr>
+      <w:rPr>
+        <w:rFonts w:ascii="Symbol" w:hAnsi="Symbol" w:hint="default"/>
+      </w:rPr>
+    </w:lvl>
+    <w:lvl w:ilvl="7" w:tplc="240A0003" w:tentative="1">
+      <w:start w:val="1"/>
+      <w:numFmt w:val="bullet"/>
+      <w:lvlText w:val="o"/>
+      <w:lvlJc w:val="left"/>
+      <w:pPr>
+        <w:ind w:left="5760" w:hanging="360"/>
+      </w:pPr>
+      <w:rPr>
+        <w:rFonts w:ascii="Courier New" w:hAnsi="Courier New" w:cs="Courier New" w:hint="default"/>
+      </w:rPr>
+    </w:lvl>
+    <w:lvl w:ilvl="8" w:tplc="240A0005" w:tentative="1">
+      <w:start w:val="1"/>
+      <w:numFmt w:val="bullet"/>
+      <w:lvlText w:val=""/>
+      <w:lvlJc w:val="left"/>
+      <w:pPr>
+        <w:ind w:left="6480" w:hanging="360"/>
+      </w:pPr>
+      <w:rPr>
+        <w:rFonts w:ascii="Wingdings" w:hAnsi="Wingdings" w:hint="default"/>
+      </w:rPr>
+    </w:lvl>
+  </w:abstractNum>
+  <w:num w:numId="1" w16cid:durableId="1569029511">
+    <w:abstractNumId w:val="1"/>
+  </w:num>
+  <w:num w:numId="2" w16cid:durableId="286816166">
+    <w:abstractNumId w:val="5"/>
+  </w:num>
+  <w:num w:numId="3" w16cid:durableId="1713262177">
+    <w:abstractNumId w:val="2"/>
+  </w:num>
+  <w:num w:numId="4" w16cid:durableId="378556056">
+    <w:abstractNumId w:val="4"/>
+  </w:num>
+  <w:num w:numId="5" w16cid:durableId="1392457297">
+    <w:abstractNumId w:val="0"/>
+  </w:num>
+  <w:num w:numId="6" w16cid:durableId="1951354623">
+    <w:abstractNumId w:val="3"/>
+  </w:num>
+</w:numbering>
 </file>
 
 <file path=word/styles.xml><?xml version="1.0" encoding="utf-8"?>
@@ -568,6 +1560,7 @@
   <w:style w:type="paragraph" w:default="1" w:styleId="Normal">
     <w:name w:val="Normal"/>
     <w:qFormat/>
+    <w:rsid w:val="00CA52C1"/>
   </w:style>
   <w:style w:type="character" w:default="1" w:styleId="Fuentedeprrafopredeter">
     <w:name w:val="Default Paragraph Font"/>
@@ -595,6 +1588,17 @@
     <w:uiPriority w:val="99"/>
     <w:semiHidden/>
     <w:unhideWhenUsed/>
+  </w:style>
+  <w:style w:type="paragraph" w:styleId="Prrafodelista">
+    <w:name w:val="List Paragraph"/>
+    <w:basedOn w:val="Normal"/>
+    <w:uiPriority w:val="34"/>
+    <w:qFormat/>
+    <w:rsid w:val="00305CC6"/>
+    <w:pPr>
+      <w:ind w:left="720"/>
+      <w:contextualSpacing/>
+    </w:pPr>
   </w:style>
 </w:styles>
 </file>

</xml_diff>